<commit_message>
Formatted living wage declaration
</commit_message>
<xml_diff>
--- a/My Living Wage Declaration.docx
+++ b/My Living Wage Declaration.docx
@@ -3,6 +3,66 @@
 <w:document xmlns:wpc="http://schemas.microsoft.com/office/word/2010/wordprocessingCanvas" xmlns:mc="http://schemas.openxmlformats.org/markup-compatibility/2006" xmlns:o="urn:schemas-microsoft-com:office:office" xmlns:r="http://schemas.openxmlformats.org/officeDocument/2006/relationships" xmlns:m="http://schemas.openxmlformats.org/officeDocument/2006/math" xmlns:v="urn:schemas-microsoft-com:vml" xmlns:wp14="http://schemas.microsoft.com/office/word/2010/wordprocessingDrawing" xmlns:wp="http://schemas.openxmlformats.org/drawingml/2006/wordprocessingDrawing" xmlns:w10="urn:schemas-microsoft-com:office:word" xmlns:w="http://schemas.openxmlformats.org/wordprocessingml/2006/main" xmlns:w14="http://schemas.microsoft.com/office/word/2010/wordml" xmlns:wpg="http://schemas.microsoft.com/office/word/2010/wordprocessingGroup" xmlns:wpi="http://schemas.microsoft.com/office/word/2010/wordprocessingInk" xmlns:wne="http://schemas.microsoft.com/office/word/2006/wordml" xmlns:wps="http://schemas.microsoft.com/office/word/2010/wordprocessingShape" mc:Ignorable="w14 wp14">
   <w:body>
     <w:p>
+      <w:r>
+        <w:rPr>
+          <w:b/>
+          <w:u w:val="single"/>
+        </w:rPr>
+        <w:t>Tweet:</w:t>
+      </w:r>
+      <w:r>
+        <w:t xml:space="preserve"> </w:t>
+      </w:r>
+    </w:p>
+    <w:p>
+      <w:r>
+        <w:t>I believe minimal need for a household of &lt;</w:t>
+      </w:r>
+      <w:proofErr w:type="spellStart"/>
+      <w:r>
+        <w:t>household_size</w:t>
+      </w:r>
+      <w:proofErr w:type="spellEnd"/>
+      <w:r>
+        <w:t>&gt; is R&lt;</w:t>
+      </w:r>
+      <w:proofErr w:type="spellStart"/>
+      <w:r>
+        <w:t>monthly_expenditure</w:t>
+      </w:r>
+      <w:proofErr w:type="spellEnd"/>
+      <w:r>
+        <w:t xml:space="preserve">&gt;. Check out my assumptions at </w:t>
+      </w:r>
+      <w:proofErr w:type="spellStart"/>
+      <w:r>
+        <w:rPr>
+          <w:u w:val="single"/>
+        </w:rPr>
+        <w:t>tinyurl</w:t>
+      </w:r>
+      <w:proofErr w:type="spellEnd"/>
+      <w:r>
+        <w:t>!</w:t>
+      </w:r>
+      <w:r>
+        <w:t xml:space="preserve"> #Code4SA #</w:t>
+      </w:r>
+      <w:proofErr w:type="spellStart"/>
+      <w:r>
+        <w:t>LivingWage</w:t>
+      </w:r>
+      <w:proofErr w:type="spellEnd"/>
+      <w:r>
+        <w:t xml:space="preserve"> #</w:t>
+      </w:r>
+      <w:proofErr w:type="spellStart"/>
+      <w:r>
+        <w:t>SouthAfrica</w:t>
+      </w:r>
+      <w:proofErr w:type="spellEnd"/>
+    </w:p>
+    <w:p>
       <w:pPr>
         <w:rPr>
           <w:b/>
@@ -81,11 +141,9 @@
       </w:r>
     </w:p>
     <w:p>
-      <w:proofErr w:type="gramStart"/>
-      <w:r>
-        <w:t>My Minimal Need breakdown.</w:t>
-      </w:r>
-      <w:proofErr w:type="gramEnd"/>
+      <w:r>
+        <w:t>My Minimal Need breakdown includes:</w:t>
+      </w:r>
     </w:p>
     <w:p>
       <w:r>
@@ -215,194 +273,135 @@
       </w:r>
       <w:proofErr w:type="spellEnd"/>
       <w:r>
-        <w:t xml:space="preserve">&gt; per month knowing that this implies &lt;health </w:t>
-      </w:r>
-      <w:proofErr w:type="spellStart"/>
-      <w:r>
-        <w:t>output_statement</w:t>
-      </w:r>
-      <w:proofErr w:type="spellEnd"/>
-      <w:r>
-        <w:t>&gt;</w:t>
-      </w:r>
-    </w:p>
-    <w:p>
-      <w:r>
-        <w:rPr>
-          <w:b/>
-        </w:rPr>
-        <w:t>Education:</w:t>
-      </w:r>
-      <w:r>
-        <w:rPr>
-          <w:b/>
-        </w:rPr>
-        <w:t xml:space="preserve"> </w:t>
-      </w:r>
-      <w:r>
-        <w:t>At &lt;</w:t>
-      </w:r>
-      <w:proofErr w:type="spellStart"/>
-      <w:r>
-        <w:t>education_cost</w:t>
-      </w:r>
-      <w:proofErr w:type="spellEnd"/>
-      <w:r>
-        <w:t>&gt; per month per child to pay for transport, stationery, and other associated costs.</w:t>
-      </w:r>
-    </w:p>
-    <w:p>
-      <w:r>
-        <w:rPr>
-          <w:b/>
-        </w:rPr>
-        <w:t>Communication:</w:t>
-      </w:r>
-      <w:r>
-        <w:rPr>
-          <w:b/>
-        </w:rPr>
-        <w:t xml:space="preserve"> </w:t>
-      </w:r>
-      <w:r>
-        <w:t>At &lt;</w:t>
-      </w:r>
-      <w:proofErr w:type="spellStart"/>
-      <w:r>
-        <w:t>communication_cost</w:t>
-      </w:r>
-      <w:proofErr w:type="spellEnd"/>
-      <w:r>
-        <w:t>&gt; per month per person.</w:t>
-      </w:r>
-    </w:p>
-    <w:p>
-      <w:r>
-        <w:rPr>
-          <w:b/>
-        </w:rPr>
-        <w:t>Recreation:</w:t>
-      </w:r>
-      <w:r>
-        <w:rPr>
-          <w:b/>
-        </w:rPr>
-        <w:t xml:space="preserve"> </w:t>
-      </w:r>
-      <w:r>
-        <w:t>At &lt;</w:t>
-      </w:r>
-      <w:proofErr w:type="spellStart"/>
-      <w:r>
-        <w:t>recreation_cost</w:t>
-      </w:r>
-      <w:proofErr w:type="spellEnd"/>
-      <w:r>
-        <w:t>*</w:t>
-      </w:r>
-      <w:proofErr w:type="spellStart"/>
-      <w:r>
-        <w:t>household_size</w:t>
-      </w:r>
-      <w:proofErr w:type="spellEnd"/>
-      <w:r>
-        <w:t>&gt; for the household’s rest and relaxation.</w:t>
-      </w:r>
-    </w:p>
-    <w:p>
-      <w:r>
-        <w:rPr>
-          <w:b/>
-        </w:rPr>
-        <w:t>Other:</w:t>
-      </w:r>
-      <w:r>
-        <w:rPr>
-          <w:b/>
-        </w:rPr>
-        <w:t xml:space="preserve"> </w:t>
-      </w:r>
-      <w:r>
-        <w:t>At &lt;</w:t>
-      </w:r>
-      <w:proofErr w:type="spellStart"/>
-      <w:r>
-        <w:t>other_cost</w:t>
-      </w:r>
-      <w:proofErr w:type="spellEnd"/>
-      <w:r>
-        <w:t>&gt;</w:t>
-      </w:r>
-      <w:r>
-        <w:t xml:space="preserve"> for covering emergencies, purchase of durable goods including furniture, household maintenance</w:t>
-      </w:r>
-      <w:r>
-        <w:t>, and miscellaneous expenses.</w:t>
-      </w:r>
-    </w:p>
-    <w:p/>
-    <w:p/>
-    <w:p>
-      <w:r>
-        <w:rPr>
-          <w:b/>
-          <w:u w:val="single"/>
-        </w:rPr>
-        <w:t>Tweet:</w:t>
-      </w:r>
-      <w:r>
-        <w:t xml:space="preserve"> </w:t>
-      </w:r>
-    </w:p>
-    <w:p>
-      <w:r>
-        <w:t>I believe minimal need for a household of &lt;</w:t>
-      </w:r>
-      <w:proofErr w:type="spellStart"/>
-      <w:r>
-        <w:t>household_size</w:t>
-      </w:r>
-      <w:proofErr w:type="spellEnd"/>
-      <w:r>
-        <w:t>&gt; is R&lt;</w:t>
-      </w:r>
-      <w:proofErr w:type="spellStart"/>
-      <w:r>
-        <w:t>monthly_expenditure</w:t>
-      </w:r>
-      <w:proofErr w:type="spellEnd"/>
-      <w:r>
-        <w:t xml:space="preserve">&gt;. Check out my assumptions at </w:t>
+        <w:t>&gt; per month kn</w:t>
       </w:r>
       <w:bookmarkStart w:id="0" w:name="_GoBack"/>
       <w:bookmarkEnd w:id="0"/>
-      <w:proofErr w:type="spellStart"/>
-      <w:r>
-        <w:rPr>
-          <w:u w:val="single"/>
-        </w:rPr>
-        <w:t>tinyurl</w:t>
-      </w:r>
-      <w:proofErr w:type="spellEnd"/>
-      <w:r>
-        <w:t>!</w:t>
-      </w:r>
-      <w:r>
-        <w:t xml:space="preserve"> #Code4SA #</w:t>
-      </w:r>
-      <w:proofErr w:type="spellStart"/>
-      <w:r>
-        <w:t>LivingWage</w:t>
-      </w:r>
-      <w:proofErr w:type="spellEnd"/>
-      <w:r>
-        <w:t xml:space="preserve"> #</w:t>
-      </w:r>
-      <w:proofErr w:type="spellStart"/>
-      <w:r>
-        <w:t>SouthAfrica</w:t>
-      </w:r>
-      <w:proofErr w:type="spellEnd"/>
+      <w:r>
+        <w:t xml:space="preserve">owing that this implies &lt;health </w:t>
+      </w:r>
+      <w:proofErr w:type="spellStart"/>
+      <w:r>
+        <w:t>output_statement</w:t>
+      </w:r>
+      <w:proofErr w:type="spellEnd"/>
+      <w:r>
+        <w:t>&gt;</w:t>
+      </w:r>
+    </w:p>
+    <w:p>
+      <w:r>
+        <w:rPr>
+          <w:b/>
+        </w:rPr>
+        <w:t>Education:</w:t>
+      </w:r>
+      <w:r>
+        <w:rPr>
+          <w:b/>
+        </w:rPr>
+        <w:t xml:space="preserve"> </w:t>
+      </w:r>
+      <w:r>
+        <w:t>At &lt;</w:t>
+      </w:r>
+      <w:proofErr w:type="spellStart"/>
+      <w:r>
+        <w:t>education_cost</w:t>
+      </w:r>
+      <w:proofErr w:type="spellEnd"/>
+      <w:r>
+        <w:t>&gt; per month per child to pay for transport, stationery, and other associated costs.</w:t>
+      </w:r>
+    </w:p>
+    <w:p>
+      <w:r>
+        <w:rPr>
+          <w:b/>
+        </w:rPr>
+        <w:t>Communication:</w:t>
+      </w:r>
+      <w:r>
+        <w:rPr>
+          <w:b/>
+        </w:rPr>
+        <w:t xml:space="preserve"> </w:t>
+      </w:r>
+      <w:r>
+        <w:t>At &lt;</w:t>
+      </w:r>
+      <w:proofErr w:type="spellStart"/>
+      <w:r>
+        <w:t>communication_cost</w:t>
+      </w:r>
+      <w:proofErr w:type="spellEnd"/>
+      <w:r>
+        <w:t>&gt; per month per person.</w:t>
+      </w:r>
+    </w:p>
+    <w:p>
+      <w:r>
+        <w:rPr>
+          <w:b/>
+        </w:rPr>
+        <w:t>Recreation:</w:t>
+      </w:r>
+      <w:r>
+        <w:rPr>
+          <w:b/>
+        </w:rPr>
+        <w:t xml:space="preserve"> </w:t>
+      </w:r>
+      <w:r>
+        <w:t>At &lt;</w:t>
+      </w:r>
+      <w:proofErr w:type="spellStart"/>
+      <w:r>
+        <w:t>recreation_cost</w:t>
+      </w:r>
+      <w:proofErr w:type="spellEnd"/>
+      <w:r>
+        <w:t>*</w:t>
+      </w:r>
+      <w:proofErr w:type="spellStart"/>
+      <w:r>
+        <w:t>household_size</w:t>
+      </w:r>
+      <w:proofErr w:type="spellEnd"/>
+      <w:r>
+        <w:t>&gt; for the household’s rest and relaxation.</w:t>
+      </w:r>
+    </w:p>
+    <w:p>
+      <w:r>
+        <w:rPr>
+          <w:b/>
+        </w:rPr>
+        <w:t>Other:</w:t>
+      </w:r>
+      <w:r>
+        <w:rPr>
+          <w:b/>
+        </w:rPr>
+        <w:t xml:space="preserve"> </w:t>
+      </w:r>
+      <w:r>
+        <w:t>At &lt;</w:t>
+      </w:r>
+      <w:proofErr w:type="spellStart"/>
+      <w:r>
+        <w:t>other_cost</w:t>
+      </w:r>
+      <w:proofErr w:type="spellEnd"/>
+      <w:r>
+        <w:t>&gt;</w:t>
+      </w:r>
+      <w:r>
+        <w:t xml:space="preserve"> for covering emergencies, purchase of durable goods including furniture, household maintenance</w:t>
+      </w:r>
+      <w:r>
+        <w:t>, and miscellaneous expenses.</w:t>
+      </w:r>
     </w:p>
     <w:sectPr>
       <w:pgSz w:w="12240" w:h="15840"/>

</xml_diff>